<commit_message>
[Docs] Edit project plan docx file
S04P31A201-69
</commit_message>
<xml_diff>
--- a/docs/Plan/프로젝트 계획서.docx
+++ b/docs/Plan/프로젝트 계획서.docx
@@ -718,7 +718,7 @@
                 <w:rStyle w:val="a6"/>
                 <w:noProof/>
               </w:rPr>
-              <w:t>1-1. 주제 선정 배경 및 시장 분석</w:t>
+              <w:t>1-1. 주제 선정 배경</w:t>
             </w:r>
             <w:r>
               <w:rPr>
@@ -2703,6 +2703,15 @@
                 <w:szCs w:val="20"/>
               </w:rPr>
             </w:pPr>
+            <w:r>
+              <w:rPr>
+                <w:rFonts w:hint="eastAsia"/>
+                <w:color w:val="0070C0"/>
+                <w:sz w:val="20"/>
+                <w:szCs w:val="20"/>
+              </w:rPr>
+              <w:t>4/13</w:t>
+            </w:r>
           </w:p>
         </w:tc>
         <w:tc>
@@ -2719,6 +2728,15 @@
                 <w:szCs w:val="20"/>
               </w:rPr>
             </w:pPr>
+            <w:r>
+              <w:rPr>
+                <w:rFonts w:hint="eastAsia"/>
+                <w:color w:val="0070C0"/>
+                <w:sz w:val="20"/>
+                <w:szCs w:val="20"/>
+              </w:rPr>
+              <w:t>4/16</w:t>
+            </w:r>
           </w:p>
         </w:tc>
         <w:tc>
@@ -2742,7 +2760,24 @@
                 <w:sz w:val="20"/>
                 <w:szCs w:val="20"/>
               </w:rPr>
-              <w:t>기능 목록 상세 도출</w:t>
+              <w:t xml:space="preserve">요구명세서를 통한 </w:t>
+            </w:r>
+            <w:r>
+              <w:rPr>
+                <w:color w:val="0070C0"/>
+                <w:sz w:val="20"/>
+                <w:szCs w:val="20"/>
+              </w:rPr>
+              <w:t xml:space="preserve">Architecture </w:t>
+            </w:r>
+            <w:r>
+              <w:rPr>
+                <w:rFonts w:hint="eastAsia"/>
+                <w:color w:val="0070C0"/>
+                <w:sz w:val="20"/>
+                <w:szCs w:val="20"/>
+              </w:rPr>
+              <w:t>설계</w:t>
             </w:r>
           </w:p>
         </w:tc>
@@ -2760,6 +2795,15 @@
                 <w:szCs w:val="20"/>
               </w:rPr>
             </w:pPr>
+            <w:r>
+              <w:rPr>
+                <w:rFonts w:hint="eastAsia"/>
+                <w:color w:val="0070C0"/>
+                <w:sz w:val="20"/>
+                <w:szCs w:val="20"/>
+              </w:rPr>
+              <w:t>팀원 모두</w:t>
+            </w:r>
           </w:p>
         </w:tc>
       </w:tr>
@@ -2767,74 +2811,122 @@
         <w:tc>
           <w:tcPr>
             <w:tcW w:w="1134" w:type="dxa"/>
-          </w:tcPr>
-          <w:p>
-            <w:pPr>
-              <w:ind w:firstLineChars="0" w:firstLine="0"/>
-              <w:jc w:val="center"/>
-              <w:rPr>
-                <w:color w:val="0070C0"/>
-                <w:sz w:val="20"/>
-                <w:szCs w:val="20"/>
-              </w:rPr>
-            </w:pPr>
+            <w:shd w:val="clear" w:color="auto" w:fill="auto"/>
+          </w:tcPr>
+          <w:p>
+            <w:pPr>
+              <w:ind w:firstLineChars="0" w:firstLine="0"/>
+              <w:jc w:val="center"/>
+              <w:rPr>
+                <w:color w:val="0070C0"/>
+                <w:sz w:val="20"/>
+                <w:szCs w:val="20"/>
+              </w:rPr>
+            </w:pPr>
+            <w:r>
+              <w:rPr>
+                <w:rFonts w:hint="eastAsia"/>
+                <w:color w:val="0070C0"/>
+                <w:sz w:val="20"/>
+                <w:szCs w:val="20"/>
+              </w:rPr>
+              <w:t>4/19</w:t>
+            </w:r>
           </w:p>
         </w:tc>
         <w:tc>
           <w:tcPr>
             <w:tcW w:w="1134" w:type="dxa"/>
-          </w:tcPr>
-          <w:p>
-            <w:pPr>
-              <w:ind w:firstLineChars="0" w:firstLine="0"/>
-              <w:jc w:val="center"/>
-              <w:rPr>
-                <w:color w:val="0070C0"/>
-                <w:sz w:val="20"/>
-                <w:szCs w:val="20"/>
-              </w:rPr>
-            </w:pPr>
+            <w:shd w:val="clear" w:color="auto" w:fill="auto"/>
+          </w:tcPr>
+          <w:p>
+            <w:pPr>
+              <w:ind w:firstLineChars="0" w:firstLine="0"/>
+              <w:jc w:val="center"/>
+              <w:rPr>
+                <w:color w:val="0070C0"/>
+                <w:sz w:val="20"/>
+                <w:szCs w:val="20"/>
+              </w:rPr>
+            </w:pPr>
+            <w:r>
+              <w:rPr>
+                <w:rFonts w:hint="eastAsia"/>
+                <w:color w:val="0070C0"/>
+                <w:sz w:val="20"/>
+                <w:szCs w:val="20"/>
+              </w:rPr>
+              <w:t>4/23</w:t>
+            </w:r>
           </w:p>
         </w:tc>
         <w:tc>
           <w:tcPr>
             <w:tcW w:w="4111" w:type="dxa"/>
-          </w:tcPr>
-          <w:p>
-            <w:pPr>
-              <w:ind w:firstLineChars="0" w:firstLine="0"/>
-              <w:jc w:val="center"/>
-              <w:rPr>
-                <w:color w:val="0070C0"/>
-                <w:sz w:val="20"/>
-                <w:szCs w:val="20"/>
-              </w:rPr>
-            </w:pPr>
-            <w:r>
-              <w:rPr>
-                <w:rFonts w:hint="eastAsia"/>
-                <w:color w:val="0070C0"/>
-                <w:sz w:val="20"/>
-                <w:szCs w:val="20"/>
-              </w:rPr>
-              <w:t>화면 기획(화면 정의서 작성)</w:t>
+            <w:shd w:val="clear" w:color="auto" w:fill="auto"/>
+          </w:tcPr>
+          <w:p>
+            <w:pPr>
+              <w:ind w:firstLineChars="0" w:firstLine="0"/>
+              <w:jc w:val="center"/>
+              <w:rPr>
+                <w:color w:val="0070C0"/>
+                <w:sz w:val="20"/>
+                <w:szCs w:val="20"/>
+              </w:rPr>
+            </w:pPr>
+            <w:r>
+              <w:rPr>
+                <w:rFonts w:hint="eastAsia"/>
+                <w:color w:val="0070C0"/>
+                <w:sz w:val="20"/>
+                <w:szCs w:val="20"/>
+              </w:rPr>
+              <w:t>보고서 제출 화면 설계,</w:t>
+            </w:r>
+            <w:r>
+              <w:rPr>
+                <w:color w:val="0070C0"/>
+                <w:sz w:val="20"/>
+                <w:szCs w:val="20"/>
+              </w:rPr>
+              <w:t xml:space="preserve"> Jenkins</w:t>
+            </w:r>
+            <w:r>
+              <w:rPr>
+                <w:rFonts w:hint="eastAsia"/>
+                <w:color w:val="0070C0"/>
+                <w:sz w:val="20"/>
+                <w:szCs w:val="20"/>
+              </w:rPr>
+              <w:t xml:space="preserve"> 설정</w:t>
             </w:r>
           </w:p>
         </w:tc>
         <w:tc>
           <w:tcPr>
             <w:tcW w:w="1933" w:type="dxa"/>
-          </w:tcPr>
-          <w:p>
-            <w:pPr>
-              <w:ind w:firstLineChars="0" w:firstLine="0"/>
-              <w:jc w:val="center"/>
-              <w:rPr>
-                <w:color w:val="0070C0"/>
-                <w:sz w:val="20"/>
-                <w:szCs w:val="20"/>
-              </w:rPr>
-            </w:pPr>
+            <w:shd w:val="clear" w:color="auto" w:fill="auto"/>
+          </w:tcPr>
+          <w:p>
+            <w:pPr>
+              <w:ind w:firstLineChars="0" w:firstLine="0"/>
+              <w:jc w:val="center"/>
+              <w:rPr>
+                <w:color w:val="0070C0"/>
+                <w:sz w:val="20"/>
+                <w:szCs w:val="20"/>
+              </w:rPr>
+            </w:pPr>
+            <w:r>
+              <w:rPr>
+                <w:rFonts w:hint="eastAsia"/>
+                <w:color w:val="0070C0"/>
+                <w:sz w:val="20"/>
+                <w:szCs w:val="20"/>
+              </w:rPr>
+              <w:t>팀원 모두</w:t>
+            </w:r>
           </w:p>
         </w:tc>
       </w:tr>
@@ -2853,6 +2945,23 @@
                 <w:szCs w:val="20"/>
               </w:rPr>
             </w:pPr>
+            <w:r>
+              <w:rPr>
+                <w:rFonts w:hint="eastAsia"/>
+                <w:color w:val="0070C0"/>
+                <w:sz w:val="20"/>
+                <w:szCs w:val="20"/>
+              </w:rPr>
+              <w:t>4/2</w:t>
+            </w:r>
+            <w:r>
+              <w:rPr>
+                <w:color w:val="0070C0"/>
+                <w:sz w:val="20"/>
+                <w:szCs w:val="20"/>
+              </w:rPr>
+              <w:t>6</w:t>
+            </w:r>
           </w:p>
         </w:tc>
         <w:tc>
@@ -2869,6 +2978,15 @@
                 <w:szCs w:val="20"/>
               </w:rPr>
             </w:pPr>
+            <w:r>
+              <w:rPr>
+                <w:rFonts w:hint="eastAsia"/>
+                <w:color w:val="0070C0"/>
+                <w:sz w:val="20"/>
+                <w:szCs w:val="20"/>
+              </w:rPr>
+              <w:t>4/30</w:t>
+            </w:r>
           </w:p>
         </w:tc>
         <w:tc>
@@ -2885,14 +3003,25 @@
                 <w:szCs w:val="20"/>
               </w:rPr>
             </w:pPr>
-            <w:r>
-              <w:rPr>
-                <w:rFonts w:hint="eastAsia"/>
-                <w:color w:val="0070C0"/>
-                <w:sz w:val="20"/>
-                <w:szCs w:val="20"/>
-              </w:rPr>
-              <w:t>개발 환경 구성</w:t>
+            <w:proofErr w:type="spellStart"/>
+            <w:r>
+              <w:rPr>
+                <w:rFonts w:hint="eastAsia"/>
+                <w:color w:val="0070C0"/>
+                <w:sz w:val="20"/>
+                <w:szCs w:val="20"/>
+              </w:rPr>
+              <w:t>JaCoCo</w:t>
+            </w:r>
+            <w:proofErr w:type="spellEnd"/>
+            <w:r>
+              <w:rPr>
+                <w:rFonts w:hint="eastAsia"/>
+                <w:color w:val="0070C0"/>
+                <w:sz w:val="20"/>
+                <w:szCs w:val="20"/>
+              </w:rPr>
+              <w:t xml:space="preserve"> 설정 및 데이터 저장</w:t>
             </w:r>
           </w:p>
         </w:tc>
@@ -2910,6 +3039,15 @@
                 <w:szCs w:val="20"/>
               </w:rPr>
             </w:pPr>
+            <w:r>
+              <w:rPr>
+                <w:rFonts w:hint="eastAsia"/>
+                <w:color w:val="0070C0"/>
+                <w:sz w:val="20"/>
+                <w:szCs w:val="20"/>
+              </w:rPr>
+              <w:t>팀원 모두</w:t>
+            </w:r>
           </w:p>
         </w:tc>
       </w:tr>
@@ -2928,6 +3066,15 @@
                 <w:szCs w:val="20"/>
               </w:rPr>
             </w:pPr>
+            <w:r>
+              <w:rPr>
+                <w:rFonts w:hint="eastAsia"/>
+                <w:color w:val="0070C0"/>
+                <w:sz w:val="20"/>
+                <w:szCs w:val="20"/>
+              </w:rPr>
+              <w:t>5/3</w:t>
+            </w:r>
           </w:p>
         </w:tc>
         <w:tc>
@@ -2944,6 +3091,15 @@
                 <w:szCs w:val="20"/>
               </w:rPr>
             </w:pPr>
+            <w:r>
+              <w:rPr>
+                <w:rFonts w:hint="eastAsia"/>
+                <w:color w:val="0070C0"/>
+                <w:sz w:val="20"/>
+                <w:szCs w:val="20"/>
+              </w:rPr>
+              <w:t>5/7</w:t>
+            </w:r>
           </w:p>
         </w:tc>
         <w:tc>
@@ -2967,44 +3123,7 @@
                 <w:sz w:val="20"/>
                 <w:szCs w:val="20"/>
               </w:rPr>
-              <w:t xml:space="preserve">개발: </w:t>
-            </w:r>
-            <w:proofErr w:type="spellStart"/>
-            <w:r>
-              <w:rPr>
-                <w:rFonts w:hint="eastAsia"/>
-                <w:color w:val="0070C0"/>
-                <w:sz w:val="20"/>
-                <w:szCs w:val="20"/>
-              </w:rPr>
-              <w:t>백엔드</w:t>
-            </w:r>
-            <w:proofErr w:type="spellEnd"/>
-            <w:r>
-              <w:rPr>
-                <w:rFonts w:hint="eastAsia"/>
-                <w:color w:val="0070C0"/>
-                <w:sz w:val="20"/>
-                <w:szCs w:val="20"/>
-              </w:rPr>
-              <w:t xml:space="preserve"> / </w:t>
-            </w:r>
-            <w:r>
-              <w:rPr>
-                <w:color w:val="0070C0"/>
-                <w:sz w:val="20"/>
-                <w:szCs w:val="20"/>
-              </w:rPr>
-              <w:t xml:space="preserve">DB </w:t>
-            </w:r>
-            <w:r>
-              <w:rPr>
-                <w:rFonts w:hint="eastAsia"/>
-                <w:color w:val="0070C0"/>
-                <w:sz w:val="20"/>
-                <w:szCs w:val="20"/>
-              </w:rPr>
-              <w:t>스키마</w:t>
+              <w:t>데이터를 활용한 분석 데이터 도출</w:t>
             </w:r>
           </w:p>
         </w:tc>
@@ -3022,6 +3141,15 @@
                 <w:szCs w:val="20"/>
               </w:rPr>
             </w:pPr>
+            <w:r>
+              <w:rPr>
+                <w:rFonts w:hint="eastAsia"/>
+                <w:color w:val="0070C0"/>
+                <w:sz w:val="20"/>
+                <w:szCs w:val="20"/>
+              </w:rPr>
+              <w:t>팀원 모두</w:t>
+            </w:r>
           </w:p>
         </w:tc>
       </w:tr>
@@ -3040,6 +3168,15 @@
                 <w:szCs w:val="20"/>
               </w:rPr>
             </w:pPr>
+            <w:r>
+              <w:rPr>
+                <w:rFonts w:hint="eastAsia"/>
+                <w:color w:val="0070C0"/>
+                <w:sz w:val="20"/>
+                <w:szCs w:val="20"/>
+              </w:rPr>
+              <w:t>5/10</w:t>
+            </w:r>
           </w:p>
         </w:tc>
         <w:tc>
@@ -3056,6 +3193,15 @@
                 <w:szCs w:val="20"/>
               </w:rPr>
             </w:pPr>
+            <w:r>
+              <w:rPr>
+                <w:rFonts w:hint="eastAsia"/>
+                <w:color w:val="0070C0"/>
+                <w:sz w:val="20"/>
+                <w:szCs w:val="20"/>
+              </w:rPr>
+              <w:t>5/14</w:t>
+            </w:r>
           </w:p>
         </w:tc>
         <w:tc>
@@ -3079,7 +3225,7 @@
                 <w:sz w:val="20"/>
                 <w:szCs w:val="20"/>
               </w:rPr>
-              <w:t>개발: 사용자 화면 개발</w:t>
+              <w:t>분석 데이터 시각화</w:t>
             </w:r>
           </w:p>
         </w:tc>
@@ -3097,6 +3243,15 @@
                 <w:szCs w:val="20"/>
               </w:rPr>
             </w:pPr>
+            <w:r>
+              <w:rPr>
+                <w:rFonts w:hint="eastAsia"/>
+                <w:color w:val="0070C0"/>
+                <w:sz w:val="20"/>
+                <w:szCs w:val="20"/>
+              </w:rPr>
+              <w:t>팀원 모두</w:t>
+            </w:r>
           </w:p>
         </w:tc>
       </w:tr>
@@ -3115,6 +3270,15 @@
                 <w:szCs w:val="20"/>
               </w:rPr>
             </w:pPr>
+            <w:r>
+              <w:rPr>
+                <w:rFonts w:hint="eastAsia"/>
+                <w:color w:val="0070C0"/>
+                <w:sz w:val="20"/>
+                <w:szCs w:val="20"/>
+              </w:rPr>
+              <w:t>5/17</w:t>
+            </w:r>
           </w:p>
         </w:tc>
         <w:tc>
@@ -3131,6 +3295,15 @@
                 <w:szCs w:val="20"/>
               </w:rPr>
             </w:pPr>
+            <w:r>
+              <w:rPr>
+                <w:rFonts w:hint="eastAsia"/>
+                <w:color w:val="0070C0"/>
+                <w:sz w:val="20"/>
+                <w:szCs w:val="20"/>
+              </w:rPr>
+              <w:t>5/21</w:t>
+            </w:r>
           </w:p>
         </w:tc>
         <w:tc>
@@ -3154,27 +3327,7 @@
                 <w:sz w:val="20"/>
                 <w:szCs w:val="20"/>
               </w:rPr>
-              <w:t xml:space="preserve">개발: </w:t>
-            </w:r>
-            <w:proofErr w:type="spellStart"/>
-            <w:r>
-              <w:rPr>
-                <w:rFonts w:hint="eastAsia"/>
-                <w:color w:val="0070C0"/>
-                <w:sz w:val="20"/>
-                <w:szCs w:val="20"/>
-              </w:rPr>
-              <w:t>어드민</w:t>
-            </w:r>
-            <w:proofErr w:type="spellEnd"/>
-            <w:r>
-              <w:rPr>
-                <w:rFonts w:hint="eastAsia"/>
-                <w:color w:val="0070C0"/>
-                <w:sz w:val="20"/>
-                <w:szCs w:val="20"/>
-              </w:rPr>
-              <w:t xml:space="preserve"> 화면 개발</w:t>
+              <w:t>버그 수정</w:t>
             </w:r>
           </w:p>
         </w:tc>
@@ -3192,394 +3345,35 @@
                 <w:szCs w:val="20"/>
               </w:rPr>
             </w:pPr>
-          </w:p>
-        </w:tc>
-      </w:tr>
-      <w:tr>
-        <w:tc>
-          <w:tcPr>
-            <w:tcW w:w="1134" w:type="dxa"/>
-          </w:tcPr>
-          <w:p>
-            <w:pPr>
-              <w:ind w:firstLineChars="0" w:firstLine="0"/>
-              <w:jc w:val="center"/>
-              <w:rPr>
-                <w:color w:val="0070C0"/>
-                <w:sz w:val="20"/>
-                <w:szCs w:val="20"/>
-              </w:rPr>
-            </w:pPr>
-          </w:p>
-        </w:tc>
-        <w:tc>
-          <w:tcPr>
-            <w:tcW w:w="1134" w:type="dxa"/>
-          </w:tcPr>
-          <w:p>
-            <w:pPr>
-              <w:ind w:firstLineChars="0" w:firstLine="0"/>
-              <w:jc w:val="center"/>
-              <w:rPr>
-                <w:color w:val="0070C0"/>
-                <w:sz w:val="20"/>
-                <w:szCs w:val="20"/>
-              </w:rPr>
-            </w:pPr>
-          </w:p>
-        </w:tc>
-        <w:tc>
-          <w:tcPr>
-            <w:tcW w:w="4111" w:type="dxa"/>
-          </w:tcPr>
-          <w:p>
-            <w:pPr>
-              <w:ind w:firstLineChars="0" w:firstLine="0"/>
-              <w:jc w:val="center"/>
-              <w:rPr>
-                <w:color w:val="0070C0"/>
-                <w:sz w:val="20"/>
-                <w:szCs w:val="20"/>
-              </w:rPr>
-            </w:pPr>
-            <w:r>
-              <w:rPr>
-                <w:rFonts w:hint="eastAsia"/>
-                <w:color w:val="0070C0"/>
-                <w:sz w:val="20"/>
-                <w:szCs w:val="20"/>
-              </w:rPr>
-              <w:t>완성 기능 리뷰</w:t>
-            </w:r>
-          </w:p>
-        </w:tc>
-        <w:tc>
-          <w:tcPr>
-            <w:tcW w:w="1933" w:type="dxa"/>
-          </w:tcPr>
-          <w:p>
-            <w:pPr>
-              <w:ind w:firstLineChars="0" w:firstLine="0"/>
-              <w:jc w:val="center"/>
-              <w:rPr>
-                <w:color w:val="0070C0"/>
-                <w:sz w:val="20"/>
-                <w:szCs w:val="20"/>
-              </w:rPr>
-            </w:pPr>
-          </w:p>
-        </w:tc>
-      </w:tr>
-      <w:tr>
-        <w:tc>
-          <w:tcPr>
-            <w:tcW w:w="1134" w:type="dxa"/>
-          </w:tcPr>
-          <w:p>
-            <w:pPr>
-              <w:ind w:firstLineChars="0" w:firstLine="0"/>
-              <w:jc w:val="center"/>
-              <w:rPr>
-                <w:color w:val="0070C0"/>
-                <w:sz w:val="20"/>
-                <w:szCs w:val="20"/>
-              </w:rPr>
-            </w:pPr>
-          </w:p>
-        </w:tc>
-        <w:tc>
-          <w:tcPr>
-            <w:tcW w:w="1134" w:type="dxa"/>
-          </w:tcPr>
-          <w:p>
-            <w:pPr>
-              <w:ind w:firstLineChars="0" w:firstLine="0"/>
-              <w:jc w:val="center"/>
-              <w:rPr>
-                <w:color w:val="0070C0"/>
-                <w:sz w:val="20"/>
-                <w:szCs w:val="20"/>
-              </w:rPr>
-            </w:pPr>
-          </w:p>
-        </w:tc>
-        <w:tc>
-          <w:tcPr>
-            <w:tcW w:w="4111" w:type="dxa"/>
-          </w:tcPr>
-          <w:p>
-            <w:pPr>
-              <w:ind w:firstLineChars="0" w:firstLine="0"/>
-              <w:jc w:val="center"/>
-              <w:rPr>
-                <w:color w:val="0070C0"/>
-                <w:sz w:val="20"/>
-                <w:szCs w:val="20"/>
-              </w:rPr>
-            </w:pPr>
-            <w:r>
-              <w:rPr>
-                <w:rFonts w:hint="eastAsia"/>
-                <w:color w:val="0070C0"/>
-                <w:sz w:val="20"/>
-                <w:szCs w:val="20"/>
-              </w:rPr>
-              <w:t>개선 사항 추가 개발</w:t>
-            </w:r>
-          </w:p>
-        </w:tc>
-        <w:tc>
-          <w:tcPr>
-            <w:tcW w:w="1933" w:type="dxa"/>
-          </w:tcPr>
-          <w:p>
-            <w:pPr>
-              <w:ind w:firstLineChars="0" w:firstLine="0"/>
-              <w:jc w:val="center"/>
-              <w:rPr>
-                <w:color w:val="0070C0"/>
-                <w:sz w:val="20"/>
-                <w:szCs w:val="20"/>
-              </w:rPr>
-            </w:pPr>
-          </w:p>
-        </w:tc>
-      </w:tr>
-      <w:tr>
-        <w:tc>
-          <w:tcPr>
-            <w:tcW w:w="1134" w:type="dxa"/>
-          </w:tcPr>
-          <w:p>
-            <w:pPr>
-              <w:ind w:firstLineChars="0" w:firstLine="0"/>
-              <w:jc w:val="center"/>
-              <w:rPr>
-                <w:color w:val="0070C0"/>
-                <w:sz w:val="20"/>
-                <w:szCs w:val="20"/>
-              </w:rPr>
-            </w:pPr>
-          </w:p>
-        </w:tc>
-        <w:tc>
-          <w:tcPr>
-            <w:tcW w:w="1134" w:type="dxa"/>
-          </w:tcPr>
-          <w:p>
-            <w:pPr>
-              <w:ind w:firstLineChars="0" w:firstLine="0"/>
-              <w:jc w:val="center"/>
-              <w:rPr>
-                <w:color w:val="0070C0"/>
-                <w:sz w:val="20"/>
-                <w:szCs w:val="20"/>
-              </w:rPr>
-            </w:pPr>
-          </w:p>
-        </w:tc>
-        <w:tc>
-          <w:tcPr>
-            <w:tcW w:w="4111" w:type="dxa"/>
-          </w:tcPr>
-          <w:p>
-            <w:pPr>
-              <w:ind w:firstLineChars="0" w:firstLine="0"/>
-              <w:jc w:val="center"/>
-              <w:rPr>
-                <w:color w:val="0070C0"/>
-                <w:sz w:val="20"/>
-                <w:szCs w:val="20"/>
-              </w:rPr>
-            </w:pPr>
-            <w:r>
-              <w:rPr>
-                <w:rFonts w:hint="eastAsia"/>
-                <w:color w:val="0070C0"/>
-                <w:sz w:val="20"/>
-                <w:szCs w:val="20"/>
-              </w:rPr>
-              <w:t xml:space="preserve">통합 </w:t>
-            </w:r>
-            <w:r>
-              <w:rPr>
-                <w:rFonts w:hint="eastAsia"/>
-                <w:color w:val="0070C0"/>
-                <w:sz w:val="20"/>
-                <w:szCs w:val="20"/>
-              </w:rPr>
-              <w:t>테스트</w:t>
-            </w:r>
-          </w:p>
-        </w:tc>
-        <w:tc>
-          <w:tcPr>
-            <w:tcW w:w="1933" w:type="dxa"/>
-          </w:tcPr>
-          <w:p>
-            <w:pPr>
-              <w:ind w:firstLineChars="0" w:firstLine="0"/>
-              <w:jc w:val="center"/>
-              <w:rPr>
-                <w:color w:val="0070C0"/>
-                <w:sz w:val="20"/>
-                <w:szCs w:val="20"/>
-              </w:rPr>
-            </w:pPr>
-          </w:p>
-        </w:tc>
-      </w:tr>
-      <w:tr>
-        <w:tc>
-          <w:tcPr>
-            <w:tcW w:w="1134" w:type="dxa"/>
-          </w:tcPr>
-          <w:p>
-            <w:pPr>
-              <w:ind w:firstLineChars="0" w:firstLine="0"/>
-              <w:jc w:val="center"/>
-              <w:rPr>
-                <w:color w:val="0070C0"/>
-                <w:sz w:val="20"/>
-                <w:szCs w:val="20"/>
-              </w:rPr>
-            </w:pPr>
-          </w:p>
-        </w:tc>
-        <w:tc>
-          <w:tcPr>
-            <w:tcW w:w="1134" w:type="dxa"/>
-          </w:tcPr>
-          <w:p>
-            <w:pPr>
-              <w:ind w:firstLineChars="0" w:firstLine="0"/>
-              <w:jc w:val="center"/>
-              <w:rPr>
-                <w:color w:val="0070C0"/>
-                <w:sz w:val="20"/>
-                <w:szCs w:val="20"/>
-              </w:rPr>
-            </w:pPr>
-          </w:p>
-        </w:tc>
-        <w:tc>
-          <w:tcPr>
-            <w:tcW w:w="4111" w:type="dxa"/>
-          </w:tcPr>
-          <w:p>
-            <w:pPr>
-              <w:ind w:firstLineChars="0" w:firstLine="0"/>
-              <w:jc w:val="center"/>
-              <w:rPr>
-                <w:color w:val="0070C0"/>
-                <w:sz w:val="20"/>
-                <w:szCs w:val="20"/>
-              </w:rPr>
-            </w:pPr>
-            <w:r>
-              <w:rPr>
-                <w:rFonts w:hint="eastAsia"/>
-                <w:color w:val="0070C0"/>
-                <w:sz w:val="20"/>
-                <w:szCs w:val="20"/>
-              </w:rPr>
-              <w:t>발표자료 준비</w:t>
-            </w:r>
-          </w:p>
-        </w:tc>
-        <w:tc>
-          <w:tcPr>
-            <w:tcW w:w="1933" w:type="dxa"/>
-          </w:tcPr>
-          <w:p>
-            <w:pPr>
-              <w:ind w:firstLineChars="0" w:firstLine="0"/>
-              <w:jc w:val="center"/>
-              <w:rPr>
-                <w:color w:val="0070C0"/>
-                <w:sz w:val="20"/>
-                <w:szCs w:val="20"/>
-              </w:rPr>
-            </w:pPr>
-          </w:p>
-        </w:tc>
-      </w:tr>
-      <w:tr>
-        <w:tc>
-          <w:tcPr>
-            <w:tcW w:w="1134" w:type="dxa"/>
-          </w:tcPr>
-          <w:p>
-            <w:pPr>
-              <w:ind w:firstLineChars="0" w:firstLine="0"/>
-              <w:jc w:val="center"/>
-              <w:rPr>
-                <w:color w:val="0070C0"/>
-                <w:sz w:val="20"/>
-                <w:szCs w:val="20"/>
-              </w:rPr>
-            </w:pPr>
-          </w:p>
-        </w:tc>
-        <w:tc>
-          <w:tcPr>
-            <w:tcW w:w="1134" w:type="dxa"/>
-          </w:tcPr>
-          <w:p>
-            <w:pPr>
-              <w:ind w:firstLineChars="0" w:firstLine="0"/>
-              <w:jc w:val="center"/>
-              <w:rPr>
-                <w:color w:val="0070C0"/>
-                <w:sz w:val="20"/>
-                <w:szCs w:val="20"/>
-              </w:rPr>
-            </w:pPr>
-          </w:p>
-        </w:tc>
-        <w:tc>
-          <w:tcPr>
-            <w:tcW w:w="4111" w:type="dxa"/>
-          </w:tcPr>
-          <w:p>
-            <w:pPr>
-              <w:ind w:firstLineChars="0" w:firstLine="0"/>
-              <w:jc w:val="center"/>
-              <w:rPr>
-                <w:color w:val="0070C0"/>
-                <w:sz w:val="20"/>
-                <w:szCs w:val="20"/>
-              </w:rPr>
-            </w:pPr>
-            <w:r>
-              <w:rPr>
-                <w:rFonts w:hint="eastAsia"/>
-                <w:color w:val="0070C0"/>
-                <w:sz w:val="20"/>
-                <w:szCs w:val="20"/>
-              </w:rPr>
-              <w:t>사이트 런칭</w:t>
-            </w:r>
-          </w:p>
-        </w:tc>
-        <w:tc>
-          <w:tcPr>
-            <w:tcW w:w="1933" w:type="dxa"/>
-          </w:tcPr>
-          <w:p>
-            <w:pPr>
-              <w:ind w:firstLineChars="0" w:firstLine="0"/>
-              <w:jc w:val="center"/>
-              <w:rPr>
-                <w:color w:val="0070C0"/>
-                <w:sz w:val="20"/>
-                <w:szCs w:val="20"/>
-              </w:rPr>
-            </w:pPr>
+            <w:r>
+              <w:rPr>
+                <w:rFonts w:hint="eastAsia"/>
+                <w:color w:val="0070C0"/>
+                <w:sz w:val="20"/>
+                <w:szCs w:val="20"/>
+              </w:rPr>
+              <w:t>팀원 모두</w:t>
+            </w:r>
           </w:p>
         </w:tc>
       </w:tr>
     </w:tbl>
+    <w:p>
+      <w:pPr>
+        <w:ind w:firstLine="220"/>
+        <w:rPr>
+          <w:color w:val="000000" w:themeColor="text1"/>
+        </w:rPr>
+      </w:pPr>
+    </w:p>
+    <w:p>
+      <w:pPr>
+        <w:ind w:firstLine="220"/>
+        <w:rPr>
+          <w:color w:val="000000" w:themeColor="text1"/>
+        </w:rPr>
+      </w:pPr>
+    </w:p>
     <w:p>
       <w:pPr>
         <w:ind w:firstLine="220"/>
@@ -4490,6 +4284,22 @@
         </w:tc>
       </w:tr>
     </w:tbl>
+    <w:p>
+      <w:pPr>
+        <w:ind w:firstLine="220"/>
+        <w:rPr>
+          <w:color w:val="000000" w:themeColor="text1"/>
+        </w:rPr>
+      </w:pPr>
+    </w:p>
+    <w:p>
+      <w:pPr>
+        <w:ind w:firstLine="220"/>
+        <w:rPr>
+          <w:color w:val="000000" w:themeColor="text1"/>
+        </w:rPr>
+      </w:pPr>
+    </w:p>
     <w:p>
       <w:pPr>
         <w:ind w:firstLine="220"/>
@@ -5009,129 +4819,136 @@
               </w:rPr>
               <w:t xml:space="preserve">ntelliJ </w:t>
             </w:r>
-            <w:proofErr w:type="spellStart"/>
-            <w:r>
-              <w:rPr>
+            <w:r>
+              <w:rPr>
+                <w:rFonts w:hint="eastAsia"/>
                 <w:color w:val="4472C4" w:themeColor="accent5"/>
                 <w:sz w:val="16"/>
                 <w:szCs w:val="16"/>
               </w:rPr>
-              <w:t>Altimate</w:t>
-            </w:r>
-            <w:proofErr w:type="spellEnd"/>
-          </w:p>
-        </w:tc>
-        <w:tc>
-          <w:tcPr>
-            <w:tcW w:w="4399" w:type="dxa"/>
-          </w:tcPr>
-          <w:p>
-            <w:pPr>
-              <w:wordWrap/>
-              <w:ind w:firstLineChars="0" w:firstLine="0"/>
-              <w:jc w:val="center"/>
+              <w:t>U</w:t>
+            </w:r>
+            <w:r>
               <w:rPr>
                 <w:color w:val="4472C4" w:themeColor="accent5"/>
                 <w:sz w:val="16"/>
                 <w:szCs w:val="16"/>
               </w:rPr>
-            </w:pPr>
-            <w:r>
-              <w:rPr>
-                <w:rFonts w:hint="eastAsia"/>
+              <w:t>ltimate</w:t>
+            </w:r>
+          </w:p>
+        </w:tc>
+        <w:tc>
+          <w:tcPr>
+            <w:tcW w:w="4399" w:type="dxa"/>
+          </w:tcPr>
+          <w:p>
+            <w:pPr>
+              <w:wordWrap/>
+              <w:ind w:firstLineChars="0" w:firstLine="0"/>
+              <w:jc w:val="center"/>
+              <w:rPr>
                 <w:color w:val="4472C4" w:themeColor="accent5"/>
                 <w:sz w:val="16"/>
                 <w:szCs w:val="16"/>
               </w:rPr>
-              <w:t>Java 언어 개발로 개발할 때,</w:t>
-            </w:r>
-            <w:r>
-              <w:rPr>
+            </w:pPr>
+            <w:r>
+              <w:rPr>
+                <w:rFonts w:hint="eastAsia"/>
                 <w:color w:val="4472C4" w:themeColor="accent5"/>
                 <w:sz w:val="16"/>
                 <w:szCs w:val="16"/>
               </w:rPr>
-              <w:t xml:space="preserve"> IntelliJ</w:t>
-            </w:r>
-            <w:r>
-              <w:rPr>
-                <w:rFonts w:hint="eastAsia"/>
+              <w:t>Java 언어 개발로 개발할 때,</w:t>
+            </w:r>
+            <w:r>
+              <w:rPr>
                 <w:color w:val="4472C4" w:themeColor="accent5"/>
                 <w:sz w:val="16"/>
                 <w:szCs w:val="16"/>
               </w:rPr>
-              <w:t>를 쓰기 위함.</w:t>
-            </w:r>
-          </w:p>
-          <w:p>
-            <w:pPr>
-              <w:wordWrap/>
-              <w:ind w:firstLineChars="0" w:firstLine="0"/>
-              <w:jc w:val="center"/>
-              <w:rPr>
+              <w:t xml:space="preserve"> IntelliJ</w:t>
+            </w:r>
+            <w:r>
+              <w:rPr>
+                <w:rFonts w:hint="eastAsia"/>
                 <w:color w:val="4472C4" w:themeColor="accent5"/>
                 <w:sz w:val="16"/>
                 <w:szCs w:val="16"/>
               </w:rPr>
-            </w:pPr>
-            <w:r>
-              <w:rPr>
-                <w:rFonts w:hint="eastAsia"/>
+              <w:t>를 쓰기 위함.</w:t>
+            </w:r>
+          </w:p>
+          <w:p>
+            <w:pPr>
+              <w:wordWrap/>
+              <w:ind w:firstLineChars="0" w:firstLine="0"/>
+              <w:jc w:val="center"/>
+              <w:rPr>
                 <w:color w:val="4472C4" w:themeColor="accent5"/>
                 <w:sz w:val="16"/>
                 <w:szCs w:val="16"/>
               </w:rPr>
-              <w:t>멘토님이 강력 추천함.</w:t>
-            </w:r>
-          </w:p>
-        </w:tc>
-        <w:tc>
-          <w:tcPr>
-            <w:tcW w:w="709" w:type="dxa"/>
-          </w:tcPr>
-          <w:p>
-            <w:pPr>
-              <w:wordWrap/>
-              <w:ind w:firstLineChars="0" w:firstLine="0"/>
-              <w:jc w:val="center"/>
-              <w:rPr>
+            </w:pPr>
+            <w:r>
+              <w:rPr>
+                <w:rFonts w:hint="eastAsia"/>
                 <w:color w:val="4472C4" w:themeColor="accent5"/>
                 <w:sz w:val="16"/>
                 <w:szCs w:val="16"/>
               </w:rPr>
-            </w:pPr>
-            <w:r>
+              <w:t>멘토님이 강력 추천함.</w:t>
+            </w:r>
+          </w:p>
+        </w:tc>
+        <w:tc>
+          <w:tcPr>
+            <w:tcW w:w="709" w:type="dxa"/>
+          </w:tcPr>
+          <w:p>
+            <w:pPr>
+              <w:wordWrap/>
+              <w:ind w:firstLineChars="0" w:firstLine="0"/>
+              <w:jc w:val="center"/>
               <w:rPr>
                 <w:color w:val="4472C4" w:themeColor="accent5"/>
                 <w:sz w:val="16"/>
                 <w:szCs w:val="16"/>
               </w:rPr>
-              <w:t>4</w:t>
-            </w:r>
-          </w:p>
-        </w:tc>
-        <w:tc>
-          <w:tcPr>
-            <w:tcW w:w="1224" w:type="dxa"/>
-          </w:tcPr>
-          <w:p>
-            <w:pPr>
-              <w:wordWrap/>
-              <w:ind w:firstLineChars="0" w:firstLine="0"/>
-              <w:jc w:val="center"/>
+            </w:pPr>
+            <w:r>
               <w:rPr>
                 <w:color w:val="4472C4" w:themeColor="accent5"/>
                 <w:sz w:val="16"/>
                 <w:szCs w:val="16"/>
               </w:rPr>
-            </w:pPr>
-            <w:r>
-              <w:rPr>
-                <w:rFonts w:hint="eastAsia"/>
+              <w:t>4</w:t>
+            </w:r>
+          </w:p>
+        </w:tc>
+        <w:tc>
+          <w:tcPr>
+            <w:tcW w:w="1224" w:type="dxa"/>
+          </w:tcPr>
+          <w:p>
+            <w:pPr>
+              <w:wordWrap/>
+              <w:ind w:firstLineChars="0" w:firstLine="0"/>
+              <w:jc w:val="center"/>
+              <w:rPr>
                 <w:color w:val="4472C4" w:themeColor="accent5"/>
                 <w:sz w:val="16"/>
                 <w:szCs w:val="16"/>
               </w:rPr>
+            </w:pPr>
+            <w:r>
+              <w:rPr>
+                <w:rFonts w:hint="eastAsia"/>
+                <w:color w:val="4472C4" w:themeColor="accent5"/>
+                <w:sz w:val="16"/>
+                <w:szCs w:val="16"/>
+              </w:rPr>
               <w:t>149$ / 년</w:t>
             </w:r>
           </w:p>
@@ -5245,358 +5062,16 @@
                 <w:sz w:val="16"/>
                 <w:szCs w:val="16"/>
               </w:rPr>
-              <w:t>23,400원</w:t>
-            </w:r>
-          </w:p>
-        </w:tc>
-      </w:tr>
-      <w:tr>
-        <w:tc>
-          <w:tcPr>
-            <w:tcW w:w="1980" w:type="dxa"/>
-          </w:tcPr>
-          <w:p>
-            <w:pPr>
-              <w:wordWrap/>
-              <w:ind w:firstLineChars="0" w:firstLine="0"/>
-              <w:jc w:val="center"/>
+              <w:t>26,0</w:t>
+            </w:r>
+            <w:r>
               <w:rPr>
                 <w:color w:val="4472C4" w:themeColor="accent5"/>
                 <w:sz w:val="16"/>
                 <w:szCs w:val="16"/>
               </w:rPr>
-            </w:pPr>
-          </w:p>
-        </w:tc>
-        <w:tc>
-          <w:tcPr>
-            <w:tcW w:w="4399" w:type="dxa"/>
-          </w:tcPr>
-          <w:p>
-            <w:pPr>
-              <w:wordWrap/>
-              <w:ind w:firstLineChars="0" w:firstLine="0"/>
-              <w:jc w:val="center"/>
-              <w:rPr>
-                <w:color w:val="4472C4" w:themeColor="accent5"/>
-                <w:sz w:val="16"/>
-                <w:szCs w:val="16"/>
-              </w:rPr>
-            </w:pPr>
-          </w:p>
-        </w:tc>
-        <w:tc>
-          <w:tcPr>
-            <w:tcW w:w="709" w:type="dxa"/>
-          </w:tcPr>
-          <w:p>
-            <w:pPr>
-              <w:wordWrap/>
-              <w:ind w:firstLineChars="0" w:firstLine="0"/>
-              <w:jc w:val="center"/>
-              <w:rPr>
-                <w:color w:val="4472C4" w:themeColor="accent5"/>
-                <w:sz w:val="16"/>
-                <w:szCs w:val="16"/>
-              </w:rPr>
-            </w:pPr>
-          </w:p>
-        </w:tc>
-        <w:tc>
-          <w:tcPr>
-            <w:tcW w:w="1224" w:type="dxa"/>
-          </w:tcPr>
-          <w:p>
-            <w:pPr>
-              <w:wordWrap/>
-              <w:ind w:firstLineChars="0" w:firstLine="0"/>
-              <w:jc w:val="center"/>
-              <w:rPr>
-                <w:color w:val="4472C4" w:themeColor="accent5"/>
-                <w:sz w:val="16"/>
-                <w:szCs w:val="16"/>
-              </w:rPr>
-            </w:pPr>
-          </w:p>
-        </w:tc>
-      </w:tr>
-      <w:tr>
-        <w:tc>
-          <w:tcPr>
-            <w:tcW w:w="1980" w:type="dxa"/>
-          </w:tcPr>
-          <w:p>
-            <w:pPr>
-              <w:wordWrap/>
-              <w:ind w:firstLineChars="0" w:firstLine="0"/>
-              <w:jc w:val="center"/>
-              <w:rPr>
-                <w:color w:val="4472C4" w:themeColor="accent5"/>
-                <w:sz w:val="16"/>
-                <w:szCs w:val="16"/>
-              </w:rPr>
-            </w:pPr>
-          </w:p>
-        </w:tc>
-        <w:tc>
-          <w:tcPr>
-            <w:tcW w:w="4399" w:type="dxa"/>
-          </w:tcPr>
-          <w:p>
-            <w:pPr>
-              <w:wordWrap/>
-              <w:ind w:firstLineChars="0" w:firstLine="0"/>
-              <w:jc w:val="center"/>
-              <w:rPr>
-                <w:color w:val="4472C4" w:themeColor="accent5"/>
-                <w:sz w:val="16"/>
-                <w:szCs w:val="16"/>
-              </w:rPr>
-            </w:pPr>
-          </w:p>
-        </w:tc>
-        <w:tc>
-          <w:tcPr>
-            <w:tcW w:w="709" w:type="dxa"/>
-          </w:tcPr>
-          <w:p>
-            <w:pPr>
-              <w:wordWrap/>
-              <w:ind w:firstLineChars="0" w:firstLine="0"/>
-              <w:jc w:val="center"/>
-              <w:rPr>
-                <w:color w:val="4472C4" w:themeColor="accent5"/>
-                <w:sz w:val="16"/>
-                <w:szCs w:val="16"/>
-              </w:rPr>
-            </w:pPr>
-          </w:p>
-        </w:tc>
-        <w:tc>
-          <w:tcPr>
-            <w:tcW w:w="1224" w:type="dxa"/>
-          </w:tcPr>
-          <w:p>
-            <w:pPr>
-              <w:wordWrap/>
-              <w:ind w:firstLineChars="0" w:firstLine="0"/>
-              <w:jc w:val="center"/>
-              <w:rPr>
-                <w:color w:val="4472C4" w:themeColor="accent5"/>
-                <w:sz w:val="16"/>
-                <w:szCs w:val="16"/>
-              </w:rPr>
-            </w:pPr>
-          </w:p>
-        </w:tc>
-      </w:tr>
-      <w:tr>
-        <w:tc>
-          <w:tcPr>
-            <w:tcW w:w="1980" w:type="dxa"/>
-          </w:tcPr>
-          <w:p>
-            <w:pPr>
-              <w:wordWrap/>
-              <w:ind w:firstLineChars="0" w:firstLine="0"/>
-              <w:jc w:val="center"/>
-              <w:rPr>
-                <w:color w:val="4472C4" w:themeColor="accent5"/>
-                <w:sz w:val="16"/>
-                <w:szCs w:val="16"/>
-              </w:rPr>
-            </w:pPr>
-          </w:p>
-        </w:tc>
-        <w:tc>
-          <w:tcPr>
-            <w:tcW w:w="4399" w:type="dxa"/>
-          </w:tcPr>
-          <w:p>
-            <w:pPr>
-              <w:wordWrap/>
-              <w:ind w:firstLineChars="0" w:firstLine="0"/>
-              <w:jc w:val="center"/>
-              <w:rPr>
-                <w:color w:val="4472C4" w:themeColor="accent5"/>
-                <w:sz w:val="16"/>
-                <w:szCs w:val="16"/>
-              </w:rPr>
-            </w:pPr>
-          </w:p>
-        </w:tc>
-        <w:tc>
-          <w:tcPr>
-            <w:tcW w:w="709" w:type="dxa"/>
-          </w:tcPr>
-          <w:p>
-            <w:pPr>
-              <w:wordWrap/>
-              <w:ind w:firstLineChars="0" w:firstLine="0"/>
-              <w:jc w:val="center"/>
-              <w:rPr>
-                <w:color w:val="4472C4" w:themeColor="accent5"/>
-                <w:sz w:val="16"/>
-                <w:szCs w:val="16"/>
-              </w:rPr>
-            </w:pPr>
-          </w:p>
-        </w:tc>
-        <w:tc>
-          <w:tcPr>
-            <w:tcW w:w="1224" w:type="dxa"/>
-          </w:tcPr>
-          <w:p>
-            <w:pPr>
-              <w:wordWrap/>
-              <w:ind w:firstLineChars="0" w:firstLine="0"/>
-              <w:jc w:val="center"/>
-              <w:rPr>
-                <w:color w:val="4472C4" w:themeColor="accent5"/>
-                <w:sz w:val="16"/>
-                <w:szCs w:val="16"/>
-              </w:rPr>
-            </w:pPr>
-          </w:p>
-        </w:tc>
-      </w:tr>
-      <w:tr>
-        <w:tc>
-          <w:tcPr>
-            <w:tcW w:w="1980" w:type="dxa"/>
-          </w:tcPr>
-          <w:p>
-            <w:pPr>
-              <w:wordWrap/>
-              <w:ind w:firstLineChars="0" w:firstLine="0"/>
-              <w:jc w:val="center"/>
-              <w:rPr>
-                <w:color w:val="4472C4" w:themeColor="accent5"/>
-                <w:sz w:val="16"/>
-                <w:szCs w:val="16"/>
-              </w:rPr>
-            </w:pPr>
-          </w:p>
-        </w:tc>
-        <w:tc>
-          <w:tcPr>
-            <w:tcW w:w="4399" w:type="dxa"/>
-          </w:tcPr>
-          <w:p>
-            <w:pPr>
-              <w:wordWrap/>
-              <w:ind w:firstLineChars="0" w:firstLine="0"/>
-              <w:jc w:val="center"/>
-              <w:rPr>
-                <w:color w:val="4472C4" w:themeColor="accent5"/>
-                <w:sz w:val="16"/>
-                <w:szCs w:val="16"/>
-              </w:rPr>
-            </w:pPr>
-          </w:p>
-        </w:tc>
-        <w:tc>
-          <w:tcPr>
-            <w:tcW w:w="709" w:type="dxa"/>
-          </w:tcPr>
-          <w:p>
-            <w:pPr>
-              <w:wordWrap/>
-              <w:ind w:firstLineChars="0" w:firstLine="0"/>
-              <w:jc w:val="center"/>
-              <w:rPr>
-                <w:color w:val="4472C4" w:themeColor="accent5"/>
-                <w:sz w:val="16"/>
-                <w:szCs w:val="16"/>
-              </w:rPr>
-            </w:pPr>
-          </w:p>
-        </w:tc>
-        <w:tc>
-          <w:tcPr>
-            <w:tcW w:w="1224" w:type="dxa"/>
-          </w:tcPr>
-          <w:p>
-            <w:pPr>
-              <w:wordWrap/>
-              <w:ind w:firstLineChars="0" w:firstLine="0"/>
-              <w:jc w:val="center"/>
-              <w:rPr>
-                <w:color w:val="4472C4" w:themeColor="accent5"/>
-                <w:sz w:val="16"/>
-                <w:szCs w:val="16"/>
-              </w:rPr>
-            </w:pPr>
-          </w:p>
-        </w:tc>
-      </w:tr>
-      <w:tr>
-        <w:tc>
-          <w:tcPr>
-            <w:tcW w:w="1980" w:type="dxa"/>
-          </w:tcPr>
-          <w:p>
-            <w:pPr>
-              <w:wordWrap/>
-              <w:ind w:firstLineChars="0" w:firstLine="0"/>
-              <w:jc w:val="center"/>
-              <w:rPr>
-                <w:color w:val="4472C4" w:themeColor="accent5"/>
-                <w:sz w:val="16"/>
-                <w:szCs w:val="16"/>
-              </w:rPr>
-            </w:pPr>
-          </w:p>
-        </w:tc>
-        <w:tc>
-          <w:tcPr>
-            <w:tcW w:w="4399" w:type="dxa"/>
-          </w:tcPr>
-          <w:p>
-            <w:pPr>
-              <w:wordWrap/>
-              <w:ind w:firstLineChars="0" w:firstLine="0"/>
-              <w:jc w:val="center"/>
-              <w:rPr>
-                <w:color w:val="4472C4" w:themeColor="accent5"/>
-                <w:sz w:val="16"/>
-                <w:szCs w:val="16"/>
-              </w:rPr>
-            </w:pPr>
-          </w:p>
-        </w:tc>
-        <w:tc>
-          <w:tcPr>
-            <w:tcW w:w="709" w:type="dxa"/>
-          </w:tcPr>
-          <w:p>
-            <w:pPr>
-              <w:wordWrap/>
-              <w:ind w:firstLineChars="0" w:firstLine="0"/>
-              <w:jc w:val="center"/>
-              <w:rPr>
-                <w:color w:val="4472C4" w:themeColor="accent5"/>
-                <w:sz w:val="16"/>
-                <w:szCs w:val="16"/>
-              </w:rPr>
-            </w:pPr>
-          </w:p>
-        </w:tc>
-        <w:tc>
-          <w:tcPr>
-            <w:tcW w:w="1224" w:type="dxa"/>
-          </w:tcPr>
-          <w:p>
-            <w:pPr>
-              <w:wordWrap/>
-              <w:ind w:firstLineChars="0" w:firstLine="0"/>
-              <w:jc w:val="center"/>
-              <w:rPr>
-                <w:color w:val="4472C4" w:themeColor="accent5"/>
-                <w:sz w:val="16"/>
-                <w:szCs w:val="16"/>
-              </w:rPr>
-            </w:pPr>
+              <w:t>00원</w:t>
+            </w:r>
           </w:p>
         </w:tc>
       </w:tr>
@@ -5702,7 +5177,25 @@
                 <w:sz w:val="16"/>
                 <w:szCs w:val="16"/>
               </w:rPr>
-              <w:t>703,40</w:t>
+              <w:t>706</w:t>
+            </w:r>
+            <w:bookmarkStart w:id="9" w:name="_GoBack"/>
+            <w:bookmarkEnd w:id="9"/>
+            <w:r>
+              <w:rPr>
+                <w:color w:val="4472C4" w:themeColor="accent5"/>
+                <w:sz w:val="16"/>
+                <w:szCs w:val="16"/>
+              </w:rPr>
+              <w:t>,0</w:t>
+            </w:r>
+            <w:r>
+              <w:rPr>
+                <w:color w:val="4472C4" w:themeColor="accent5"/>
+                <w:sz w:val="16"/>
+                <w:szCs w:val="16"/>
+              </w:rPr>
+              <w:t>0</w:t>
             </w:r>
             <w:r>
               <w:rPr>
@@ -5758,7 +5251,7 @@
           <w:color w:val="000000" w:themeColor="text1"/>
         </w:rPr>
       </w:pPr>
-      <w:bookmarkStart w:id="9" w:name="_Toc50737127"/>
+      <w:bookmarkStart w:id="10" w:name="_Toc50737127"/>
       <w:r>
         <w:rPr>
           <w:rFonts w:hint="eastAsia"/>
@@ -5780,7 +5273,7 @@
         </w:rPr>
         <w:t>및 설계</w:t>
       </w:r>
-      <w:bookmarkEnd w:id="9"/>
+      <w:bookmarkEnd w:id="10"/>
     </w:p>
     <w:p>
       <w:pPr>
@@ -5789,7 +5282,7 @@
           <w:color w:val="000000" w:themeColor="text1"/>
         </w:rPr>
       </w:pPr>
-      <w:bookmarkStart w:id="10" w:name="_Toc50737128"/>
+      <w:bookmarkStart w:id="11" w:name="_Toc50737128"/>
       <w:r>
         <w:rPr>
           <w:rFonts w:hint="eastAsia"/>
@@ -5797,7 +5290,7 @@
         </w:rPr>
         <w:t>요구사항 정의</w:t>
       </w:r>
-      <w:bookmarkEnd w:id="10"/>
+      <w:bookmarkEnd w:id="11"/>
     </w:p>
     <w:tbl>
       <w:tblPr>
@@ -6264,7 +5757,6 @@
               <w:ind w:firstLineChars="0" w:firstLine="0"/>
               <w:jc w:val="center"/>
               <w:rPr>
-                <w:rFonts w:hint="eastAsia"/>
                 <w:color w:val="4472C4" w:themeColor="accent5"/>
                 <w:sz w:val="20"/>
                 <w:szCs w:val="20"/>
@@ -6324,7 +5816,6 @@
               <w:ind w:firstLineChars="0" w:firstLine="0"/>
               <w:jc w:val="center"/>
               <w:rPr>
-                <w:rFonts w:hint="eastAsia"/>
                 <w:color w:val="4472C4" w:themeColor="accent5"/>
                 <w:sz w:val="20"/>
                 <w:szCs w:val="20"/>
@@ -6651,7 +6142,7 @@
           <w:color w:val="000000" w:themeColor="text1"/>
         </w:rPr>
       </w:pPr>
-      <w:bookmarkStart w:id="11" w:name="_Toc50737129"/>
+      <w:bookmarkStart w:id="12" w:name="_Toc50737129"/>
       <w:r>
         <w:rPr>
           <w:rFonts w:hint="eastAsia"/>
@@ -6667,7 +6158,7 @@
         </w:rPr>
         <w:t>아키텍쳐</w:t>
       </w:r>
-      <w:bookmarkEnd w:id="11"/>
+      <w:bookmarkEnd w:id="12"/>
       <w:proofErr w:type="spellEnd"/>
     </w:p>
     <w:p>
@@ -6704,18 +6195,19 @@
           <w:noProof/>
           <w:snapToGrid w:val="0"/>
           <w:color w:val="000000" w:themeColor="text1"/>
-          <w:w w:val="1"/>
+          <w:w w:val="0"/>
           <w:kern w:val="0"/>
-          <w:sz w:val="2"/>
-          <w:szCs w:val="2"/>
-          <w:bdr w:val="none" w:sz="0" w:space="0" w:color="auto" w:frame="1"/>
-          <w:shd w:val="clear" w:color="auto" w:fill="000000"/>
+          <w:sz w:val="0"/>
+          <w:szCs w:val="0"/>
+          <w:u w:color="000000"/>
+          <w:bdr w:val="none" w:sz="0" w:space="0" w:color="000000"/>
+          <w:shd w:val="clear" w:color="000000" w:fill="000000"/>
         </w:rPr>
         <w:drawing>
-          <wp:inline distT="0" distB="0" distL="0" distR="0">
-            <wp:extent cx="5305425" cy="2981325"/>
-            <wp:effectExtent l="0" t="0" r="9525" b="9525"/>
-            <wp:docPr id="1" name="그림 1" descr="system_architecture – PT"/>
+          <wp:inline distT="0" distB="0" distL="0" distR="0" wp14:anchorId="08754078" wp14:editId="1536E2B6">
+            <wp:extent cx="5116286" cy="2953262"/>
+            <wp:effectExtent l="0" t="0" r="8255" b="0"/>
+            <wp:docPr id="2" name="그림 2" descr="C:\Users\multicampus\Desktop\자율\Architecture\architecture.png"/>
             <wp:cNvGraphicFramePr>
               <a:graphicFrameLocks xmlns:a="http://schemas.openxmlformats.org/drawingml/2006/main" noChangeAspect="1"/>
             </wp:cNvGraphicFramePr>
@@ -6723,7 +6215,7 @@
               <a:graphicData uri="http://schemas.openxmlformats.org/drawingml/2006/picture">
                 <pic:pic xmlns:pic="http://schemas.openxmlformats.org/drawingml/2006/picture">
                   <pic:nvPicPr>
-                    <pic:cNvPr id="0" name="Picture 2" descr="system_architecture – PT"/>
+                    <pic:cNvPr id="0" name="Picture 1" descr="C:\Users\multicampus\Desktop\자율\Architecture\architecture.png"/>
                     <pic:cNvPicPr>
                       <a:picLocks noChangeAspect="1" noChangeArrowheads="1"/>
                     </pic:cNvPicPr>
@@ -6744,7 +6236,7 @@
                   <pic:spPr bwMode="auto">
                     <a:xfrm>
                       <a:off x="0" y="0"/>
-                      <a:ext cx="5305425" cy="2981325"/>
+                      <a:ext cx="5119680" cy="2955221"/>
                     </a:xfrm>
                     <a:prstGeom prst="rect">
                       <a:avLst/>
@@ -6760,8 +6252,6 @@
           </wp:inline>
         </w:drawing>
       </w:r>
-      <w:bookmarkStart w:id="12" w:name="_GoBack"/>
-      <w:bookmarkEnd w:id="12"/>
     </w:p>
     <w:p>
       <w:pPr>

</xml_diff>